<commit_message>
Adding in real data dynamic_rule.R and adjusting README.md and ReadME.docx accordingly.
</commit_message>
<xml_diff>
--- a/ReadME.docx
+++ b/ReadME.docx
@@ -2952,7 +2952,61 @@
           <w:rFonts w:ascii="Menlo" w:hAnsi="Menlo" w:cs="Menlo"/>
           <w:color w:val="000000"/>
         </w:rPr>
-        <w:t>└── data_analysis.R</w:t>
+        <w:t>├</w:t>
+      </w:r>
+      <w:r>
+        <w:rPr>
+          <w:rFonts w:ascii="Menlo" w:hAnsi="Menlo" w:cs="Menlo"/>
+          <w:color w:val="000000"/>
+        </w:rPr>
+        <w:t>── data_analysis.R</w:t>
+      </w:r>
+    </w:p>
+    <w:p>
+      <w:pPr>
+        <w:tabs>
+          <w:tab w:val="left" w:pos="560"/>
+          <w:tab w:val="left" w:pos="1120"/>
+          <w:tab w:val="left" w:pos="1680"/>
+          <w:tab w:val="left" w:pos="2240"/>
+          <w:tab w:val="left" w:pos="2800"/>
+          <w:tab w:val="left" w:pos="3360"/>
+          <w:tab w:val="left" w:pos="3920"/>
+          <w:tab w:val="left" w:pos="4480"/>
+          <w:tab w:val="left" w:pos="5040"/>
+          <w:tab w:val="left" w:pos="5600"/>
+          <w:tab w:val="left" w:pos="6160"/>
+          <w:tab w:val="left" w:pos="6720"/>
+        </w:tabs>
+        <w:autoSpaceDE w:val="0"/>
+        <w:autoSpaceDN w:val="0"/>
+        <w:adjustRightInd w:val="0"/>
+        <w:spacing w:after="0" w:line="240" w:lineRule="auto"/>
+        <w:rPr>
+          <w:rFonts w:ascii="Menlo" w:hAnsi="Menlo" w:cs="Menlo"/>
+          <w:color w:val="000000"/>
+        </w:rPr>
+      </w:pPr>
+      <w:r>
+        <w:rPr>
+          <w:rFonts w:ascii="Menlo" w:hAnsi="Menlo" w:cs="Menlo"/>
+          <w:color w:val="000000"/>
+        </w:rPr>
+        <w:t xml:space="preserve">└── </w:t>
+      </w:r>
+      <w:r>
+        <w:rPr>
+          <w:rFonts w:ascii="Menlo" w:hAnsi="Menlo" w:cs="Menlo"/>
+          <w:color w:val="000000"/>
+        </w:rPr>
+        <w:t>dynamic_rule</w:t>
+      </w:r>
+      <w:r>
+        <w:rPr>
+          <w:rFonts w:ascii="Menlo" w:hAnsi="Menlo" w:cs="Menlo"/>
+          <w:color w:val="000000"/>
+        </w:rPr>
+        <w:t>.R</w:t>
       </w:r>
     </w:p>
     <w:p>
@@ -2979,6 +3033,13 @@
           <w:bCs/>
         </w:rPr>
         <w:t xml:space="preserve">The ‘analysis_code’ directory contains a copy of the code we used to analyze the real data.  </w:t>
+      </w:r>
+      <w:r>
+        <w:rPr>
+          <w:rFonts w:ascii="Arial" w:hAnsi="Arial" w:cs="Arial"/>
+          <w:bCs/>
+        </w:rPr>
+        <w:t>Note that a modified dynamic rule, as defined by the `dynamic_rule.R` file in this folder, was used to analyze the real data.</w:t>
       </w:r>
     </w:p>
     <w:p>
@@ -3556,7 +3617,6 @@
           <w:color w:val="000000"/>
           <w:u w:val="single"/>
         </w:rPr>
-        <w:lastRenderedPageBreak/>
         <w:t>INSTALLATION</w:t>
       </w:r>
     </w:p>
@@ -4315,7 +4375,6 @@
           <w:color w:val="000000" w:themeColor="text1"/>
           <w:u w:val="single"/>
         </w:rPr>
-        <w:lastRenderedPageBreak/>
         <w:t>Reproducing the simulation studies</w:t>
       </w:r>
     </w:p>
@@ -5047,6 +5106,7 @@
         <w:rPr>
           <w:rFonts w:ascii="Arial" w:hAnsi="Arial" w:cs="Arial"/>
         </w:rPr>
+        <w:lastRenderedPageBreak/>
         <w:t>The '</w:t>
       </w:r>
       <w:r>
@@ -5113,7 +5173,6 @@
         <w:rPr>
           <w:rFonts w:ascii="Arial" w:hAnsi="Arial" w:cs="Arial"/>
         </w:rPr>
-        <w:lastRenderedPageBreak/>
         <w:t>The '</w:t>
       </w:r>
       <w:r>
@@ -6115,6 +6174,7 @@
         <w:rPr>
           <w:rFonts w:ascii="Arial" w:hAnsi="Arial" w:cs="Arial"/>
         </w:rPr>
+        <w:lastRenderedPageBreak/>
         <w:t>source("</w:t>
       </w:r>
       <w:r>
@@ -7005,6 +7065,7 @@
           <w:rFonts w:ascii="Arial" w:hAnsi="Arial" w:cs="Arial"/>
           <w:u w:val="single"/>
         </w:rPr>
+        <w:lastRenderedPageBreak/>
         <w:t>Output of the ‘</w:t>
       </w:r>
       <w:r>
@@ -7071,14 +7132,7 @@
         <w:rPr>
           <w:rFonts w:ascii="Arial" w:hAnsi="Arial" w:cs="Arial"/>
         </w:rPr>
-        <w:t xml:space="preserve">These should match </w:t>
-      </w:r>
-      <w:r>
-        <w:rPr>
-          <w:rFonts w:ascii="Arial" w:hAnsi="Arial" w:cs="Arial"/>
-        </w:rPr>
-        <w:lastRenderedPageBreak/>
-        <w:t>the original set of Figures which are in the ‘simulations/</w:t>
+        <w:t>These should match the original set of Figures which are in the ‘simulations/</w:t>
       </w:r>
       <w:r>
         <w:rPr>
@@ -7605,6 +7659,7 @@
         <w:rPr>
           <w:rFonts w:ascii="Arial" w:hAnsi="Arial" w:cs="Arial"/>
         </w:rPr>
+        <w:lastRenderedPageBreak/>
         <w:t xml:space="preserve">  cannot open file '</w:t>
       </w:r>
       <w:r>
@@ -7640,7 +7695,6 @@
           <w:rFonts w:ascii="Arial" w:hAnsi="Arial" w:cs="Arial"/>
           <w:u w:val="single"/>
         </w:rPr>
-        <w:lastRenderedPageBreak/>
         <w:t>Input for the ‘50_Ped_result_Type_I_aggregate.R’ function:</w:t>
       </w:r>
     </w:p>

</xml_diff>